<commit_message>
changed the HowToBuild info
</commit_message>
<xml_diff>
--- a/HowToBuild.docx
+++ b/HowToBuild.docx
@@ -1,6 +1,6 @@
 
 <file path=word/document.xml><?xml version="1.0" encoding="utf-8"?>
-<w:document xmlns:wpc="http://schemas.microsoft.com/office/word/2010/wordprocessingCanvas" xmlns:mc="http://schemas.openxmlformats.org/markup-compatibility/2006" xmlns:o="urn:schemas-microsoft-com:office:office" xmlns:r="http://schemas.openxmlformats.org/officeDocument/2006/relationships" xmlns:m="http://schemas.openxmlformats.org/officeDocument/2006/math" xmlns:v="urn:schemas-microsoft-com:vml" xmlns:wp14="http://schemas.microsoft.com/office/word/2010/wordprocessingDrawing" xmlns:wp="http://schemas.openxmlformats.org/drawingml/2006/wordprocessingDrawing" xmlns:w10="urn:schemas-microsoft-com:office:word" xmlns:w="http://schemas.openxmlformats.org/wordprocessingml/2006/main" xmlns:w14="http://schemas.microsoft.com/office/word/2010/wordml" xmlns:w15="http://schemas.microsoft.com/office/word/2012/wordml" xmlns:wpg="http://schemas.microsoft.com/office/word/2010/wordprocessingGroup" xmlns:wpi="http://schemas.microsoft.com/office/word/2010/wordprocessingInk" xmlns:wne="http://schemas.microsoft.com/office/word/2006/wordml" xmlns:wps="http://schemas.microsoft.com/office/word/2010/wordprocessingShape" mc:Ignorable="w14 w15 wp14">
+<w:document xmlns:wpc="http://schemas.microsoft.com/office/word/2010/wordprocessingCanvas" xmlns:cx="http://schemas.microsoft.com/office/drawing/2014/chartex" xmlns:cx1="http://schemas.microsoft.com/office/drawing/2015/9/8/chartex" xmlns:cx2="http://schemas.microsoft.com/office/drawing/2015/10/21/chartex" xmlns:mc="http://schemas.openxmlformats.org/markup-compatibility/2006" xmlns:o="urn:schemas-microsoft-com:office:office" xmlns:r="http://schemas.openxmlformats.org/officeDocument/2006/relationships" xmlns:m="http://schemas.openxmlformats.org/officeDocument/2006/math" xmlns:v="urn:schemas-microsoft-com:vml" xmlns:wp14="http://schemas.microsoft.com/office/word/2010/wordprocessingDrawing" xmlns:wp="http://schemas.openxmlformats.org/drawingml/2006/wordprocessingDrawing" xmlns:w10="urn:schemas-microsoft-com:office:word" xmlns:w="http://schemas.openxmlformats.org/wordprocessingml/2006/main" xmlns:w14="http://schemas.microsoft.com/office/word/2010/wordml" xmlns:w15="http://schemas.microsoft.com/office/word/2012/wordml" xmlns:w16se="http://schemas.microsoft.com/office/word/2015/wordml/symex" xmlns:wpg="http://schemas.microsoft.com/office/word/2010/wordprocessingGroup" xmlns:wpi="http://schemas.microsoft.com/office/word/2010/wordprocessingInk" xmlns:wne="http://schemas.microsoft.com/office/word/2006/wordml" xmlns:wps="http://schemas.microsoft.com/office/word/2010/wordprocessingShape" mc:Ignorable="w14 w15 w16se wp14">
   <w:background w:color="FFFFFF"/>
   <w:body>
     <w:p/>
@@ -52,15 +52,7 @@
         <w:contextualSpacing/>
       </w:pPr>
       <w:r>
-        <w:t>Assets. It contains the assets I used in the Game, includes Mesh/Texture/</w:t>
-      </w:r>
-      <w:proofErr w:type="spellStart"/>
-      <w:r>
-        <w:t>Shader</w:t>
-      </w:r>
-      <w:proofErr w:type="spellEnd"/>
-      <w:r>
-        <w:t>/Effect/Material…</w:t>
+        <w:t>Assets. It contains the assets I used in the Game, includes Mesh/Texture/Shader/Effect/Material…</w:t>
       </w:r>
       <w:r>
         <w:br/>
@@ -81,10 +73,7 @@
       </w:r>
       <w:r>
         <w:br/>
-        <w:t>It also c</w:t>
-      </w:r>
-      <w:r>
-        <w:t xml:space="preserve">ontains a script to build the assets. </w:t>
+        <w:t xml:space="preserve">It also contains a script to build the assets. </w:t>
       </w:r>
       <w:r>
         <w:br/>
@@ -101,15 +90,7 @@
         <w:contextualSpacing/>
       </w:pPr>
       <w:r>
-        <w:t xml:space="preserve">The files for Visual Studio 2015 and </w:t>
-      </w:r>
-      <w:proofErr w:type="spellStart"/>
-      <w:r>
-        <w:t>Git</w:t>
-      </w:r>
-      <w:proofErr w:type="spellEnd"/>
-      <w:r>
-        <w:t>.</w:t>
+        <w:t>The files for Visual Studio 2015 and Git.</w:t>
       </w:r>
     </w:p>
     <w:p/>
@@ -149,23 +130,7 @@
         <w:contextualSpacing/>
       </w:pPr>
       <w:r>
-        <w:t xml:space="preserve">Please </w:t>
-      </w:r>
-      <w:proofErr w:type="gramStart"/>
-      <w:r>
-        <w:t>Build</w:t>
-      </w:r>
-      <w:proofErr w:type="gramEnd"/>
-      <w:r>
-        <w:t xml:space="preserve"> the “Game/</w:t>
-      </w:r>
-      <w:proofErr w:type="spellStart"/>
-      <w:r>
-        <w:t>BuildAssets</w:t>
-      </w:r>
-      <w:proofErr w:type="spellEnd"/>
-      <w:r>
-        <w:t>” project.</w:t>
+        <w:t>Please Build the “Game/BuildAssets” project.</w:t>
       </w:r>
     </w:p>
     <w:p>
@@ -212,18 +177,7 @@
     </w:p>
     <w:p>
       <w:r>
-        <w:t>This</w:t>
-      </w:r>
-      <w:r>
-        <w:t xml:space="preserve"> step will generate the assets to the path: $</w:t>
-      </w:r>
-      <w:proofErr w:type="spellStart"/>
-      <w:r>
-        <w:t>ProjectDirt</w:t>
-      </w:r>
-      <w:proofErr w:type="spellEnd"/>
-      <w:r>
-        <w:t>/temp/$Platform/$Configuration/game/</w:t>
+        <w:t>This step will generate the assets to the path: $ProjectDirt/temp/$Platform/$Configuration/game/</w:t>
       </w:r>
     </w:p>
     <w:p>
@@ -284,34 +238,7 @@
     </w:p>
     <w:p>
       <w:r>
-        <w:t>We need to tell the Visual S</w:t>
-      </w:r>
-      <w:r>
-        <w:t>tudio to use the target under the $</w:t>
-      </w:r>
-      <w:proofErr w:type="spellStart"/>
-      <w:r>
-        <w:t>ProjectDirt</w:t>
-      </w:r>
-      <w:proofErr w:type="spellEnd"/>
-      <w:r>
-        <w:t>/temp/$Platform/$Configuration/game/</w:t>
-      </w:r>
-      <w:proofErr w:type="gramStart"/>
-      <w:r>
-        <w:t>,  but</w:t>
-      </w:r>
-      <w:proofErr w:type="gramEnd"/>
-      <w:r>
-        <w:t xml:space="preserve"> the one under the $</w:t>
-      </w:r>
-      <w:proofErr w:type="spellStart"/>
-      <w:r>
-        <w:t>ProjectDirt</w:t>
-      </w:r>
-      <w:proofErr w:type="spellEnd"/>
-      <w:r>
-        <w:t>/temp/$Platform/$Configuration/bin/.</w:t>
+        <w:t>We need to tell the Visual Studio to use the target under the $ProjectDirt/temp/$Platform/$Configuration/game/,  but the one under the $ProjectDirt/temp/$Platform/$Configuration/bin/.</w:t>
       </w:r>
     </w:p>
     <w:p/>
@@ -375,34 +302,47 @@
           <w:noProof/>
         </w:rPr>
         <w:drawing>
-          <wp:inline distT="114300" distB="114300" distL="114300" distR="114300">
-            <wp:extent cx="3172762" cy="2481263"/>
-            <wp:effectExtent l="0" t="0" r="0" b="0"/>
-            <wp:docPr id="4" name="image07.png"/>
-            <wp:cNvGraphicFramePr/>
+          <wp:inline distT="0" distB="0" distL="0" distR="0">
+            <wp:extent cx="3404111" cy="2545080"/>
+            <wp:effectExtent l="0" t="0" r="6350" b="7620"/>
+            <wp:docPr id="5" name="Picture 5" descr="C:\Users\leonp\Desktop\gameengine.png"/>
+            <wp:cNvGraphicFramePr>
+              <a:graphicFrameLocks xmlns:a="http://schemas.openxmlformats.org/drawingml/2006/main" noChangeAspect="1"/>
+            </wp:cNvGraphicFramePr>
             <a:graphic xmlns:a="http://schemas.openxmlformats.org/drawingml/2006/main">
               <a:graphicData uri="http://schemas.openxmlformats.org/drawingml/2006/picture">
                 <pic:pic xmlns:pic="http://schemas.openxmlformats.org/drawingml/2006/picture">
                   <pic:nvPicPr>
-                    <pic:cNvPr id="0" name="image07.png"/>
-                    <pic:cNvPicPr preferRelativeResize="0"/>
+                    <pic:cNvPr id="0" name="Picture 1" descr="C:\Users\leonp\Desktop\gameengine.png"/>
+                    <pic:cNvPicPr>
+                      <a:picLocks noChangeAspect="1" noChangeArrowheads="1"/>
+                    </pic:cNvPicPr>
                   </pic:nvPicPr>
                   <pic:blipFill>
-                    <a:blip r:embed="rId9"/>
+                    <a:blip r:embed="rId9" cstate="print">
+                      <a:extLst>
+                        <a:ext uri="{28A0092B-C50C-407E-A947-70E740481C1C}">
+                          <a14:useLocalDpi xmlns:a14="http://schemas.microsoft.com/office/drawing/2010/main" val="0"/>
+                        </a:ext>
+                      </a:extLst>
+                    </a:blip>
                     <a:srcRect/>
                     <a:stretch>
                       <a:fillRect/>
                     </a:stretch>
                   </pic:blipFill>
-                  <pic:spPr>
+                  <pic:spPr bwMode="auto">
                     <a:xfrm>
                       <a:off x="0" y="0"/>
-                      <a:ext cx="3172762" cy="2481263"/>
+                      <a:ext cx="3404921" cy="2545685"/>
                     </a:xfrm>
                     <a:prstGeom prst="rect">
                       <a:avLst/>
                     </a:prstGeom>
-                    <a:ln/>
+                    <a:noFill/>
+                    <a:ln>
+                      <a:noFill/>
+                    </a:ln>
                   </pic:spPr>
                 </pic:pic>
               </a:graphicData>
@@ -429,15 +369,7 @@
           <w:b/>
         </w:rPr>
         <w:lastRenderedPageBreak/>
-        <w:t>More A</w:t>
-      </w:r>
-      <w:bookmarkStart w:id="0" w:name="_GoBack"/>
-      <w:bookmarkEnd w:id="0"/>
-      <w:r>
-        <w:rPr>
-          <w:b/>
-        </w:rPr>
-        <w:t>bout the Project</w:t>
+        <w:t>More About the Project</w:t>
       </w:r>
     </w:p>
     <w:p/>
@@ -457,15 +389,15 @@
       <w:r>
         <w:t xml:space="preserve"> for the detail of this project.</w:t>
       </w:r>
-    </w:p>
-    <w:p>
-      <w:r>
-        <w:t xml:space="preserve">Thanks so much for </w:t>
-      </w:r>
-      <w:r>
-        <w:t>your patience.</w:t>
-      </w:r>
-    </w:p>
+      <w:bookmarkStart w:id="0" w:name="_GoBack"/>
+      <w:bookmarkEnd w:id="0"/>
+    </w:p>
+    <w:p>
+      <w:r>
+        <w:t>Thanks so much for your patience.</w:t>
+      </w:r>
+    </w:p>
+    <w:p/>
     <w:p/>
     <w:p>
       <w:r>
@@ -484,7 +416,7 @@
 </file>
 
 <file path=word/numbering.xml><?xml version="1.0" encoding="utf-8"?>
-<w:numbering xmlns:wpc="http://schemas.microsoft.com/office/word/2010/wordprocessingCanvas" xmlns:mc="http://schemas.openxmlformats.org/markup-compatibility/2006" xmlns:o="urn:schemas-microsoft-com:office:office" xmlns:r="http://schemas.openxmlformats.org/officeDocument/2006/relationships" xmlns:m="http://schemas.openxmlformats.org/officeDocument/2006/math" xmlns:v="urn:schemas-microsoft-com:vml" xmlns:wp14="http://schemas.microsoft.com/office/word/2010/wordprocessingDrawing" xmlns:wp="http://schemas.openxmlformats.org/drawingml/2006/wordprocessingDrawing" xmlns:w10="urn:schemas-microsoft-com:office:word" xmlns:w="http://schemas.openxmlformats.org/wordprocessingml/2006/main" xmlns:w14="http://schemas.microsoft.com/office/word/2010/wordml" xmlns:w15="http://schemas.microsoft.com/office/word/2012/wordml" xmlns:wpg="http://schemas.microsoft.com/office/word/2010/wordprocessingGroup" xmlns:wpi="http://schemas.microsoft.com/office/word/2010/wordprocessingInk" xmlns:wne="http://schemas.microsoft.com/office/word/2006/wordml" xmlns:wps="http://schemas.microsoft.com/office/word/2010/wordprocessingShape" mc:Ignorable="w14 w15 wp14">
+<w:numbering xmlns:wpc="http://schemas.microsoft.com/office/word/2010/wordprocessingCanvas" xmlns:cx="http://schemas.microsoft.com/office/drawing/2014/chartex" xmlns:cx1="http://schemas.microsoft.com/office/drawing/2015/9/8/chartex" xmlns:cx2="http://schemas.microsoft.com/office/drawing/2015/10/21/chartex" xmlns:mc="http://schemas.openxmlformats.org/markup-compatibility/2006" xmlns:o="urn:schemas-microsoft-com:office:office" xmlns:r="http://schemas.openxmlformats.org/officeDocument/2006/relationships" xmlns:m="http://schemas.openxmlformats.org/officeDocument/2006/math" xmlns:v="urn:schemas-microsoft-com:vml" xmlns:wp14="http://schemas.microsoft.com/office/word/2010/wordprocessingDrawing" xmlns:wp="http://schemas.openxmlformats.org/drawingml/2006/wordprocessingDrawing" xmlns:w10="urn:schemas-microsoft-com:office:word" xmlns:w="http://schemas.openxmlformats.org/wordprocessingml/2006/main" xmlns:w14="http://schemas.microsoft.com/office/word/2010/wordml" xmlns:w15="http://schemas.microsoft.com/office/word/2012/wordml" xmlns:w16se="http://schemas.microsoft.com/office/word/2015/wordml/symex" xmlns:wpg="http://schemas.microsoft.com/office/word/2010/wordprocessingGroup" xmlns:wpi="http://schemas.microsoft.com/office/word/2010/wordprocessingInk" xmlns:wne="http://schemas.microsoft.com/office/word/2006/wordml" xmlns:wps="http://schemas.microsoft.com/office/word/2010/wordprocessingShape" mc:Ignorable="w14 w15 w16se wp14">
   <w:abstractNum w:abstractNumId="0" w15:restartNumberingAfterBreak="0">
     <w:nsid w:val="2B5C14ED"/>
     <w:multiLevelType w:val="multilevel"/>
@@ -837,7 +769,7 @@
 </file>
 
 <file path=word/styles.xml><?xml version="1.0" encoding="utf-8"?>
-<w:styles xmlns:mc="http://schemas.openxmlformats.org/markup-compatibility/2006" xmlns:r="http://schemas.openxmlformats.org/officeDocument/2006/relationships" xmlns:w="http://schemas.openxmlformats.org/wordprocessingml/2006/main" xmlns:w14="http://schemas.microsoft.com/office/word/2010/wordml" xmlns:w15="http://schemas.microsoft.com/office/word/2012/wordml" mc:Ignorable="w14 w15">
+<w:styles xmlns:mc="http://schemas.openxmlformats.org/markup-compatibility/2006" xmlns:r="http://schemas.openxmlformats.org/officeDocument/2006/relationships" xmlns:w="http://schemas.openxmlformats.org/wordprocessingml/2006/main" xmlns:w14="http://schemas.microsoft.com/office/word/2010/wordml" xmlns:w15="http://schemas.microsoft.com/office/word/2012/wordml" xmlns:w16se="http://schemas.microsoft.com/office/word/2015/wordml/symex" mc:Ignorable="w14 w15 w16se">
   <w:docDefaults>
     <w:rPrDefault>
       <w:rPr>
@@ -854,7 +786,7 @@
       </w:pPr>
     </w:pPrDefault>
   </w:docDefaults>
-  <w:latentStyles w:defLockedState="0" w:defUIPriority="99" w:defSemiHidden="0" w:defUnhideWhenUsed="0" w:defQFormat="0" w:count="371">
+  <w:latentStyles w:defLockedState="0" w:defUIPriority="99" w:defSemiHidden="0" w:defUnhideWhenUsed="0" w:defQFormat="0" w:count="372">
     <w:lsdException w:name="Normal" w:uiPriority="0" w:qFormat="1"/>
     <w:lsdException w:name="heading 1" w:uiPriority="9" w:qFormat="1"/>
     <w:lsdException w:name="heading 2" w:semiHidden="1" w:uiPriority="9" w:unhideWhenUsed="1" w:qFormat="1"/>
@@ -960,7 +892,6 @@
     <w:lsdException w:name="HTML Sample" w:semiHidden="1" w:unhideWhenUsed="1"/>
     <w:lsdException w:name="HTML Typewriter" w:semiHidden="1" w:unhideWhenUsed="1"/>
     <w:lsdException w:name="HTML Variable" w:semiHidden="1" w:unhideWhenUsed="1"/>
-    <w:lsdException w:name="Normal Table" w:semiHidden="1" w:unhideWhenUsed="1"/>
     <w:lsdException w:name="annotation subject" w:semiHidden="1" w:unhideWhenUsed="1"/>
     <w:lsdException w:name="No List" w:semiHidden="1" w:unhideWhenUsed="1"/>
     <w:lsdException w:name="Outline List 1" w:semiHidden="1" w:unhideWhenUsed="1"/>
@@ -1007,10 +938,8 @@
     <w:lsdException w:name="Table Subtle 2" w:semiHidden="1" w:unhideWhenUsed="1"/>
     <w:lsdException w:name="Table Web 1" w:semiHidden="1" w:unhideWhenUsed="1"/>
     <w:lsdException w:name="Table Web 2" w:semiHidden="1" w:unhideWhenUsed="1"/>
-    <w:lsdException w:name="Table Web 3" w:semiHidden="1" w:unhideWhenUsed="1"/>
     <w:lsdException w:name="Balloon Text" w:semiHidden="1" w:unhideWhenUsed="1"/>
     <w:lsdException w:name="Table Grid" w:uiPriority="39"/>
-    <w:lsdException w:name="Table Theme" w:semiHidden="1" w:unhideWhenUsed="1"/>
     <w:lsdException w:name="Placeholder Text" w:semiHidden="1"/>
     <w:lsdException w:name="No Spacing" w:uiPriority="1" w:qFormat="1"/>
     <w:lsdException w:name="Light Shading" w:uiPriority="60"/>
@@ -1226,6 +1155,7 @@
     <w:lsdException w:name="List Table 5 Dark Accent 6" w:uiPriority="50"/>
     <w:lsdException w:name="List Table 6 Colorful Accent 6" w:uiPriority="51"/>
     <w:lsdException w:name="List Table 7 Colorful Accent 6" w:uiPriority="52"/>
+    <w:lsdException w:name="Mention" w:semiHidden="1" w:unhideWhenUsed="1"/>
   </w:latentStyles>
   <w:style w:type="paragraph" w:default="1" w:styleId="Normal">
     <w:name w:val="Normal"/>
@@ -1654,7 +1584,7 @@
 </file>
 
 <file path=customXml/itemProps1.xml><?xml version="1.0" encoding="utf-8"?>
-<ds:datastoreItem xmlns:ds="http://schemas.openxmlformats.org/officeDocument/2006/customXml" ds:itemID="{2D171436-B183-4A5E-B178-B9F210445B74}">
+<ds:datastoreItem xmlns:ds="http://schemas.openxmlformats.org/officeDocument/2006/customXml" ds:itemID="{6FBE6E4F-7DB0-4F9E-8F20-0C72BD761294}">
   <ds:schemaRefs>
     <ds:schemaRef ds:uri="http://schemas.openxmlformats.org/officeDocument/2006/bibliography"/>
   </ds:schemaRefs>

</xml_diff>